<commit_message>
added drv8838 in design as option for focussing motors
</commit_message>
<xml_diff>
--- a/Documentation/Technical Specifications.docx
+++ b/Documentation/Technical Specifications.docx
@@ -1180,7 +1180,7 @@
                 <w:b/>
                 <w:lang w:val="en-US"/>
               </w:rPr>
-              <w:t>M</w:t>
+              <w:t>S</w:t>
             </w:r>
           </w:p>
         </w:tc>
@@ -1226,7 +1226,23 @@
                 <w:bCs/>
                 <w:lang w:val="en-US"/>
               </w:rPr>
-              <w:t xml:space="preserve">drv8838 will be </w:t>
+              <w:t xml:space="preserve">drv8838 </w:t>
+            </w:r>
+            <w:r>
+              <w:rPr>
+                <w:b/>
+                <w:bCs/>
+                <w:lang w:val="en-US"/>
+              </w:rPr>
+              <w:t>should</w:t>
+            </w:r>
+            <w:r>
+              <w:rPr>
+                <w:b/>
+                <w:bCs/>
+                <w:lang w:val="en-US"/>
+              </w:rPr>
+              <w:t xml:space="preserve"> be </w:t>
             </w:r>
             <w:r>
               <w:rPr>

</xml_diff>